<commit_message>
added repo utility script and related document
</commit_message>
<xml_diff>
--- a/RepoCleanup_Utility.docx
+++ b/RepoCleanup_Utility.docx
@@ -19,24 +19,8 @@
           <w:b/>
           <w:bCs/>
         </w:rPr>
-        <w:t xml:space="preserve">Purpose of the </w:t>
-      </w:r>
-      <w:proofErr w:type="spellStart"/>
-      <w:r>
-        <w:rPr>
-          <w:b/>
-          <w:bCs/>
-        </w:rPr>
-        <w:t>Utility</w:t>
-      </w:r>
-      <w:r>
-        <w:rPr>
-          <w:b/>
-          <w:bCs/>
-        </w:rPr>
-        <w:t>:</w:t>
-      </w:r>
-      <w:proofErr w:type="spellEnd"/>
+        <w:t>Purpose of the Utility:</w:t>
+      </w:r>
     </w:p>
     <w:p>
       <w:pPr>
@@ -45,7 +29,6 @@
       <w:r>
         <w:t xml:space="preserve">The </w:t>
       </w:r>
-      <w:proofErr w:type="spellStart"/>
       <w:r>
         <w:rPr>
           <w:b/>
@@ -53,7 +36,6 @@
         </w:rPr>
         <w:t>repoCleaner</w:t>
       </w:r>
-      <w:proofErr w:type="spellEnd"/>
       <w:r>
         <w:t xml:space="preserve"> utility automates the process of maintaining clean and efficient Git repositories by:</w:t>
       </w:r>
@@ -63,10 +45,7 @@
         <w:ind w:left="360"/>
       </w:pPr>
       <w:r>
-        <w:t xml:space="preserve"> * </w:t>
-      </w:r>
-      <w:r>
-        <w:t>Scanning all branches and detecting those inactive</w:t>
+        <w:t xml:space="preserve"> * Scanning all branches and detecting those inactive</w:t>
       </w:r>
       <w:r>
         <w:t xml:space="preserve"> branches</w:t>
@@ -80,10 +59,7 @@
         <w:ind w:left="360"/>
       </w:pPr>
       <w:r>
-        <w:t xml:space="preserve">* </w:t>
-      </w:r>
-      <w:r>
-        <w:t>Providing interactive prompts to delete stale branches or keep the necessary ones.</w:t>
+        <w:t>* Providing interactive prompts to delete stale branches or keep the necessary ones.</w:t>
       </w:r>
     </w:p>
     <w:p>
@@ -91,10 +67,7 @@
         <w:ind w:left="360"/>
       </w:pPr>
       <w:r>
-        <w:t xml:space="preserve">* </w:t>
-      </w:r>
-      <w:r>
-        <w:t>Supporting multiple repositories at once for faster</w:t>
+        <w:t>* Supporting multiple repositories at once for faster</w:t>
       </w:r>
       <w:r>
         <w:br/>
@@ -213,7 +186,6 @@
       <w:r>
         <w:t xml:space="preserve">Create a folder named </w:t>
       </w:r>
-      <w:proofErr w:type="spellStart"/>
       <w:r>
         <w:rPr>
           <w:b/>
@@ -221,7 +193,6 @@
         </w:rPr>
         <w:t>Git_Utility</w:t>
       </w:r>
-      <w:proofErr w:type="spellEnd"/>
       <w:r>
         <w:rPr>
           <w:b/>
@@ -242,7 +213,6 @@
         <w:br/>
         <w:t xml:space="preserve">&gt; Go to inside </w:t>
       </w:r>
-      <w:proofErr w:type="spellStart"/>
       <w:r>
         <w:rPr>
           <w:b/>
@@ -250,7 +220,6 @@
         </w:rPr>
         <w:t>Git_Utility</w:t>
       </w:r>
-      <w:proofErr w:type="spellEnd"/>
       <w:r>
         <w:t xml:space="preserve"> folder and c</w:t>
       </w:r>
@@ -268,13 +237,7 @@
         <w:t>masterRepoList.txt</w:t>
       </w:r>
       <w:r>
-        <w:t xml:space="preserve"> </w:t>
-      </w:r>
-      <w:r>
-        <w:t>containing the URLs of the forked repositories</w:t>
-      </w:r>
-      <w:r>
-        <w:t>. One repo per line</w:t>
+        <w:t xml:space="preserve"> containing the URLs of the forked repositories. One repo per line</w:t>
       </w:r>
       <w:r>
         <w:br/>
@@ -321,6 +284,17 @@
       <w:r>
         <w:t xml:space="preserve"> </w:t>
       </w:r>
+      <w:hyperlink r:id="rId9" w:history="1">
+        <w:r>
+          <w:rPr>
+            <w:rStyle w:val="Hyperlink"/>
+          </w:rPr>
+          <w:t>https://github.com/shanmugamnaga/Git_Utility</w:t>
+        </w:r>
+      </w:hyperlink>
+      <w:r>
+        <w:t xml:space="preserve"> </w:t>
+      </w:r>
       <w:r>
         <w:br/>
       </w:r>
@@ -345,55 +319,25 @@
         <w:br/>
         <w:t xml:space="preserve">     </w:t>
       </w:r>
-      <w:proofErr w:type="gramStart"/>
       <w:r>
         <w:rPr>
           <w:b/>
           <w:bCs/>
         </w:rPr>
-        <w:t>$./</w:t>
-      </w:r>
-      <w:proofErr w:type="gramEnd"/>
+        <w:t>$./ repoCleaner.sh</w:t>
+      </w:r>
+      <w:r>
+        <w:br/>
+      </w:r>
+      <w:r>
+        <w:br/>
+      </w:r>
       <w:r>
         <w:rPr>
           <w:b/>
           <w:bCs/>
         </w:rPr>
-        <w:t xml:space="preserve"> </w:t>
-      </w:r>
-      <w:r>
-        <w:rPr>
-          <w:b/>
-          <w:bCs/>
-        </w:rPr>
-        <w:t>repoCleaner.sh</w:t>
-      </w:r>
-      <w:r>
-        <w:br/>
-      </w:r>
-      <w:r>
-        <w:br/>
-      </w:r>
-      <w:r>
-        <w:rPr>
-          <w:b/>
-          <w:bCs/>
-        </w:rPr>
-        <w:t xml:space="preserve">3. </w:t>
-      </w:r>
-      <w:r>
-        <w:rPr>
-          <w:b/>
-          <w:bCs/>
-        </w:rPr>
-        <w:t>What the Script Does</w:t>
-      </w:r>
-      <w:r>
-        <w:rPr>
-          <w:b/>
-          <w:bCs/>
-        </w:rPr>
-        <w:t>:</w:t>
+        <w:t>3. What the Script Does:</w:t>
       </w:r>
     </w:p>
     <w:p>
@@ -430,13 +374,7 @@
       </w:pPr>
       <w:r>
         <w:lastRenderedPageBreak/>
-        <w:t xml:space="preserve">Counts </w:t>
-      </w:r>
-      <w:r>
-        <w:t xml:space="preserve">total no. of </w:t>
-      </w:r>
-      <w:r>
-        <w:t>branches and identifies stale branches.</w:t>
+        <w:t>Counts total no. of branches and identifies stale branches.</w:t>
       </w:r>
     </w:p>
     <w:p>
@@ -460,13 +398,7 @@
         </w:numPr>
       </w:pPr>
       <w:r>
-        <w:t>Displays an executive summary with branch stat</w:t>
-      </w:r>
-      <w:r>
-        <w:t>us</w:t>
-      </w:r>
-      <w:r>
-        <w:t xml:space="preserve"> and deleted branches.</w:t>
+        <w:t>Displays an executive summary with branch status and deleted branches.</w:t>
       </w:r>
     </w:p>
     <w:p>
@@ -494,23 +426,7 @@
           <w:b/>
           <w:bCs/>
         </w:rPr>
-        <w:t xml:space="preserve">4. Push your changes to </w:t>
-      </w:r>
-      <w:proofErr w:type="spellStart"/>
-      <w:r>
-        <w:rPr>
-          <w:b/>
-          <w:bCs/>
-        </w:rPr>
-        <w:t>Github</w:t>
-      </w:r>
-      <w:proofErr w:type="spellEnd"/>
-      <w:r>
-        <w:rPr>
-          <w:b/>
-          <w:bCs/>
-        </w:rPr>
-        <w:t>:</w:t>
+        <w:t>4. Push your changes to Github:</w:t>
       </w:r>
     </w:p>
     <w:p>
@@ -558,15 +474,7 @@
         <w:t xml:space="preserve">  </w:t>
       </w:r>
       <w:r>
-        <w:t xml:space="preserve">git commit -m "Added </w:t>
-      </w:r>
-      <w:proofErr w:type="spellStart"/>
-      <w:r>
-        <w:t>repoCleaner</w:t>
-      </w:r>
-      <w:proofErr w:type="spellEnd"/>
-      <w:r>
-        <w:t xml:space="preserve"> utility script"</w:t>
+        <w:t>git commit -m "Added repoCleaner utility script"</w:t>
       </w:r>
       <w:r>
         <w:br/>
@@ -585,15 +493,7 @@
         </w:numPr>
       </w:pPr>
       <w:r>
-        <w:t xml:space="preserve">Share the </w:t>
-      </w:r>
-      <w:proofErr w:type="spellStart"/>
-      <w:r>
-        <w:t>Github</w:t>
-      </w:r>
-      <w:proofErr w:type="spellEnd"/>
-      <w:r>
-        <w:t xml:space="preserve"> public repo URL.</w:t>
+        <w:t>Share the Github public repo URL.</w:t>
       </w:r>
     </w:p>
     <w:sectPr>
@@ -1538,6 +1438,7 @@
   <w:style w:type="character" w:default="1" w:styleId="DefaultParagraphFont">
     <w:name w:val="Default Paragraph Font"/>
     <w:uiPriority w:val="1"/>
+    <w:semiHidden/>
     <w:unhideWhenUsed/>
   </w:style>
   <w:style w:type="table" w:default="1" w:styleId="TableNormal">

</xml_diff>